<commit_message>
multiplication added to the arith.py file
</commit_message>
<xml_diff>
--- a/New Microsoft Office Word Document.docx
+++ b/New Microsoft Office Word Document.docx
@@ -4,13 +4,28 @@
   <w:body>
     <w:p>
       <w:r>
-        <w:t>Create a blank repository both locally and in github(remote)</w:t>
+        <w:t xml:space="preserve">Create a blank repository both locally and in </w:t>
+      </w:r>
+      <w:proofErr w:type="spellStart"/>
+      <w:proofErr w:type="gramStart"/>
+      <w:r>
+        <w:t>github</w:t>
+      </w:r>
+      <w:proofErr w:type="spellEnd"/>
+      <w:r>
+        <w:t>(</w:t>
+      </w:r>
+      <w:proofErr w:type="gramEnd"/>
+      <w:r>
+        <w:t>remote)</w:t>
       </w:r>
     </w:p>
     <w:p>
+      <w:proofErr w:type="spellStart"/>
       <w:r>
         <w:t>Repositry</w:t>
       </w:r>
+      <w:proofErr w:type="spellEnd"/>
     </w:p>
     <w:p>
       <w:r>
@@ -19,12 +34,202 @@
     </w:p>
     <w:p>
       <w:r>
-        <w:t>Create python_progs  folder</w:t>
-      </w:r>
+        <w:t xml:space="preserve">Create </w:t>
+      </w:r>
+      <w:proofErr w:type="spellStart"/>
+      <w:r>
+        <w:t>python_</w:t>
+      </w:r>
+      <w:proofErr w:type="gramStart"/>
+      <w:r>
+        <w:t>progs</w:t>
+      </w:r>
+      <w:proofErr w:type="spellEnd"/>
+      <w:r>
+        <w:t xml:space="preserve">  folder</w:t>
+      </w:r>
+      <w:proofErr w:type="gramEnd"/>
     </w:p>
     <w:p>
       <w:r>
-        <w:t xml:space="preserve">   Create arith.py file in python_progs folder</w:t>
+        <w:t xml:space="preserve">   Create arith.py file in </w:t>
+      </w:r>
+      <w:proofErr w:type="spellStart"/>
+      <w:r>
+        <w:t>python_progs</w:t>
+      </w:r>
+      <w:proofErr w:type="spellEnd"/>
+      <w:r>
+        <w:t xml:space="preserve"> folder</w:t>
+      </w:r>
+    </w:p>
+    <w:p/>
+    <w:p>
+      <w:r>
+        <w:rPr>
+          <w:noProof/>
+        </w:rPr>
+        <w:drawing>
+          <wp:inline distT="0" distB="0" distL="0" distR="0">
+            <wp:extent cx="6974649" cy="4495800"/>
+            <wp:effectExtent l="19050" t="0" r="0" b="0"/>
+            <wp:docPr id="1" name="Picture 1"/>
+            <wp:cNvGraphicFramePr>
+              <a:graphicFrameLocks xmlns:a="http://schemas.openxmlformats.org/drawingml/2006/main" noChangeAspect="1"/>
+            </wp:cNvGraphicFramePr>
+            <a:graphic xmlns:a="http://schemas.openxmlformats.org/drawingml/2006/main">
+              <a:graphicData uri="http://schemas.openxmlformats.org/drawingml/2006/picture">
+                <pic:pic xmlns:pic="http://schemas.openxmlformats.org/drawingml/2006/picture">
+                  <pic:nvPicPr>
+                    <pic:cNvPr id="0" name="Picture 1"/>
+                    <pic:cNvPicPr>
+                      <a:picLocks noChangeAspect="1" noChangeArrowheads="1"/>
+                    </pic:cNvPicPr>
+                  </pic:nvPicPr>
+                  <pic:blipFill>
+                    <a:blip r:embed="rId4"/>
+                    <a:srcRect t="3299" r="35082" b="22589"/>
+                    <a:stretch>
+                      <a:fillRect/>
+                    </a:stretch>
+                  </pic:blipFill>
+                  <pic:spPr bwMode="auto">
+                    <a:xfrm>
+                      <a:off x="0" y="0"/>
+                      <a:ext cx="6974649" cy="4495800"/>
+                    </a:xfrm>
+                    <a:prstGeom prst="rect">
+                      <a:avLst/>
+                    </a:prstGeom>
+                    <a:noFill/>
+                    <a:ln w="9525">
+                      <a:noFill/>
+                      <a:miter lim="800000"/>
+                      <a:headEnd/>
+                      <a:tailEnd/>
+                    </a:ln>
+                  </pic:spPr>
+                </pic:pic>
+              </a:graphicData>
+            </a:graphic>
+          </wp:inline>
+        </w:drawing>
+      </w:r>
+    </w:p>
+    <w:p/>
+    <w:p/>
+    <w:p>
+      <w:r>
+        <w:rPr>
+          <w:noProof/>
+        </w:rPr>
+        <w:lastRenderedPageBreak/>
+        <w:drawing>
+          <wp:inline distT="0" distB="0" distL="0" distR="0">
+            <wp:extent cx="6646545" cy="3753343"/>
+            <wp:effectExtent l="19050" t="0" r="1905" b="0"/>
+            <wp:docPr id="7" name="Picture 7"/>
+            <wp:cNvGraphicFramePr>
+              <a:graphicFrameLocks xmlns:a="http://schemas.openxmlformats.org/drawingml/2006/main" noChangeAspect="1"/>
+            </wp:cNvGraphicFramePr>
+            <a:graphic xmlns:a="http://schemas.openxmlformats.org/drawingml/2006/main">
+              <a:graphicData uri="http://schemas.openxmlformats.org/drawingml/2006/picture">
+                <pic:pic xmlns:pic="http://schemas.openxmlformats.org/drawingml/2006/picture">
+                  <pic:nvPicPr>
+                    <pic:cNvPr id="0" name="Picture 7"/>
+                    <pic:cNvPicPr>
+                      <a:picLocks noChangeAspect="1" noChangeArrowheads="1"/>
+                    </pic:cNvPicPr>
+                  </pic:nvPicPr>
+                  <pic:blipFill>
+                    <a:blip r:embed="rId5"/>
+                    <a:srcRect/>
+                    <a:stretch>
+                      <a:fillRect/>
+                    </a:stretch>
+                  </pic:blipFill>
+                  <pic:spPr bwMode="auto">
+                    <a:xfrm>
+                      <a:off x="0" y="0"/>
+                      <a:ext cx="6646545" cy="3753343"/>
+                    </a:xfrm>
+                    <a:prstGeom prst="rect">
+                      <a:avLst/>
+                    </a:prstGeom>
+                    <a:noFill/>
+                    <a:ln w="9525">
+                      <a:noFill/>
+                      <a:miter lim="800000"/>
+                      <a:headEnd/>
+                      <a:tailEnd/>
+                    </a:ln>
+                  </pic:spPr>
+                </pic:pic>
+              </a:graphicData>
+            </a:graphic>
+          </wp:inline>
+        </w:drawing>
+      </w:r>
+    </w:p>
+    <w:p/>
+    <w:p/>
+    <w:p/>
+    <w:p/>
+    <w:p/>
+    <w:p/>
+    <w:p/>
+    <w:p/>
+    <w:p>
+      <w:r>
+        <w:rPr>
+          <w:noProof/>
+        </w:rPr>
+        <w:lastRenderedPageBreak/>
+        <w:drawing>
+          <wp:inline distT="0" distB="0" distL="0" distR="0">
+            <wp:extent cx="6646545" cy="3753343"/>
+            <wp:effectExtent l="19050" t="0" r="1905" b="0"/>
+            <wp:docPr id="4" name="Picture 4"/>
+            <wp:cNvGraphicFramePr>
+              <a:graphicFrameLocks xmlns:a="http://schemas.openxmlformats.org/drawingml/2006/main" noChangeAspect="1"/>
+            </wp:cNvGraphicFramePr>
+            <a:graphic xmlns:a="http://schemas.openxmlformats.org/drawingml/2006/main">
+              <a:graphicData uri="http://schemas.openxmlformats.org/drawingml/2006/picture">
+                <pic:pic xmlns:pic="http://schemas.openxmlformats.org/drawingml/2006/picture">
+                  <pic:nvPicPr>
+                    <pic:cNvPr id="0" name="Picture 4"/>
+                    <pic:cNvPicPr>
+                      <a:picLocks noChangeAspect="1" noChangeArrowheads="1"/>
+                    </pic:cNvPicPr>
+                  </pic:nvPicPr>
+                  <pic:blipFill>
+                    <a:blip r:embed="rId6"/>
+                    <a:srcRect/>
+                    <a:stretch>
+                      <a:fillRect/>
+                    </a:stretch>
+                  </pic:blipFill>
+                  <pic:spPr bwMode="auto">
+                    <a:xfrm>
+                      <a:off x="0" y="0"/>
+                      <a:ext cx="6646545" cy="3753343"/>
+                    </a:xfrm>
+                    <a:prstGeom prst="rect">
+                      <a:avLst/>
+                    </a:prstGeom>
+                    <a:noFill/>
+                    <a:ln w="9525">
+                      <a:noFill/>
+                      <a:miter lim="800000"/>
+                      <a:headEnd/>
+                      <a:tailEnd/>
+                    </a:ln>
+                  </pic:spPr>
+                </pic:pic>
+              </a:graphicData>
+            </a:graphic>
+          </wp:inline>
+        </w:drawing>
       </w:r>
     </w:p>
     <w:sectPr>
@@ -196,6 +401,7 @@
   <w:style w:type="paragraph" w:default="1" w:styleId="Normal">
     <w:name w:val="Normal"/>
     <w:qFormat/>
+    <w:rsid w:val="00742D81"/>
   </w:style>
   <w:style w:type="character" w:default="1" w:styleId="DefaultParagraphFont">
     <w:name w:val="Default Paragraph Font"/>
@@ -224,6 +430,36 @@
     <w:uiPriority w:val="99"/>
     <w:semiHidden/>
     <w:unhideWhenUsed/>
+  </w:style>
+  <w:style w:type="paragraph" w:styleId="BalloonText">
+    <w:name w:val="Balloon Text"/>
+    <w:basedOn w:val="Normal"/>
+    <w:link w:val="BalloonTextChar"/>
+    <w:uiPriority w:val="99"/>
+    <w:semiHidden/>
+    <w:unhideWhenUsed/>
+    <w:rsid w:val="00FC08E1"/>
+    <w:pPr>
+      <w:spacing w:after="0" w:line="240" w:lineRule="auto"/>
+    </w:pPr>
+    <w:rPr>
+      <w:rFonts w:ascii="Tahoma" w:hAnsi="Tahoma" w:cs="Tahoma"/>
+      <w:sz w:val="16"/>
+      <w:szCs w:val="16"/>
+    </w:rPr>
+  </w:style>
+  <w:style w:type="character" w:customStyle="1" w:styleId="BalloonTextChar">
+    <w:name w:val="Balloon Text Char"/>
+    <w:basedOn w:val="DefaultParagraphFont"/>
+    <w:link w:val="BalloonText"/>
+    <w:uiPriority w:val="99"/>
+    <w:semiHidden/>
+    <w:rsid w:val="00FC08E1"/>
+    <w:rPr>
+      <w:rFonts w:ascii="Tahoma" w:hAnsi="Tahoma" w:cs="Tahoma"/>
+      <w:sz w:val="16"/>
+      <w:szCs w:val="16"/>
+    </w:rPr>
   </w:style>
 </w:styles>
 </file>

</xml_diff>

<commit_message>
Dividion added to the arith.py file
</commit_message>
<xml_diff>
--- a/New Microsoft Office Word Document.docx
+++ b/New Microsoft Office Word Document.docx
@@ -172,11 +172,58 @@
       </w:r>
     </w:p>
     <w:p/>
-    <w:p/>
-    <w:p/>
-    <w:p/>
-    <w:p/>
-    <w:p/>
+    <w:p>
+      <w:r>
+        <w:rPr>
+          <w:noProof/>
+        </w:rPr>
+        <w:drawing>
+          <wp:inline distT="0" distB="0" distL="0" distR="0">
+            <wp:extent cx="5524359" cy="4619625"/>
+            <wp:effectExtent l="19050" t="0" r="141" b="0"/>
+            <wp:docPr id="5" name="Picture 1"/>
+            <wp:cNvGraphicFramePr>
+              <a:graphicFrameLocks xmlns:a="http://schemas.openxmlformats.org/drawingml/2006/main" noChangeAspect="1"/>
+            </wp:cNvGraphicFramePr>
+            <a:graphic xmlns:a="http://schemas.openxmlformats.org/drawingml/2006/main">
+              <a:graphicData uri="http://schemas.openxmlformats.org/drawingml/2006/picture">
+                <pic:pic xmlns:pic="http://schemas.openxmlformats.org/drawingml/2006/picture">
+                  <pic:nvPicPr>
+                    <pic:cNvPr id="0" name="Picture 1"/>
+                    <pic:cNvPicPr>
+                      <a:picLocks noChangeAspect="1" noChangeArrowheads="1"/>
+                    </pic:cNvPicPr>
+                  </pic:nvPicPr>
+                  <pic:blipFill>
+                    <a:blip r:embed="rId6"/>
+                    <a:srcRect t="8883" r="42247" b="5584"/>
+                    <a:stretch>
+                      <a:fillRect/>
+                    </a:stretch>
+                  </pic:blipFill>
+                  <pic:spPr bwMode="auto">
+                    <a:xfrm>
+                      <a:off x="0" y="0"/>
+                      <a:ext cx="5524359" cy="4619625"/>
+                    </a:xfrm>
+                    <a:prstGeom prst="rect">
+                      <a:avLst/>
+                    </a:prstGeom>
+                    <a:noFill/>
+                    <a:ln w="9525">
+                      <a:noFill/>
+                      <a:miter lim="800000"/>
+                      <a:headEnd/>
+                      <a:tailEnd/>
+                    </a:ln>
+                  </pic:spPr>
+                </pic:pic>
+              </a:graphicData>
+            </a:graphic>
+          </wp:inline>
+        </w:drawing>
+      </w:r>
+    </w:p>
     <w:p/>
     <w:p/>
     <w:p>
@@ -187,9 +234,9 @@
         <w:lastRenderedPageBreak/>
         <w:drawing>
           <wp:inline distT="0" distB="0" distL="0" distR="0">
-            <wp:extent cx="6646545" cy="3753343"/>
-            <wp:effectExtent l="19050" t="0" r="1905" b="0"/>
-            <wp:docPr id="4" name="Picture 4"/>
+            <wp:extent cx="5448300" cy="4282617"/>
+            <wp:effectExtent l="19050" t="0" r="0" b="0"/>
+            <wp:docPr id="8" name="Picture 4"/>
             <wp:cNvGraphicFramePr>
               <a:graphicFrameLocks xmlns:a="http://schemas.openxmlformats.org/drawingml/2006/main" noChangeAspect="1"/>
             </wp:cNvGraphicFramePr>
@@ -203,7 +250,117 @@
                     </pic:cNvPicPr>
                   </pic:nvPicPr>
                   <pic:blipFill>
-                    <a:blip r:embed="rId6"/>
+                    <a:blip r:embed="rId7"/>
+                    <a:srcRect t="8883" r="38378" b="5330"/>
+                    <a:stretch>
+                      <a:fillRect/>
+                    </a:stretch>
+                  </pic:blipFill>
+                  <pic:spPr bwMode="auto">
+                    <a:xfrm>
+                      <a:off x="0" y="0"/>
+                      <a:ext cx="5448300" cy="4282617"/>
+                    </a:xfrm>
+                    <a:prstGeom prst="rect">
+                      <a:avLst/>
+                    </a:prstGeom>
+                    <a:noFill/>
+                    <a:ln w="9525">
+                      <a:noFill/>
+                      <a:miter lim="800000"/>
+                      <a:headEnd/>
+                      <a:tailEnd/>
+                    </a:ln>
+                  </pic:spPr>
+                </pic:pic>
+              </a:graphicData>
+            </a:graphic>
+          </wp:inline>
+        </w:drawing>
+      </w:r>
+    </w:p>
+    <w:p/>
+    <w:p/>
+    <w:p>
+      <w:r>
+        <w:rPr>
+          <w:noProof/>
+        </w:rPr>
+        <w:drawing>
+          <wp:inline distT="0" distB="0" distL="0" distR="0">
+            <wp:extent cx="5200650" cy="3458300"/>
+            <wp:effectExtent l="19050" t="0" r="0" b="0"/>
+            <wp:docPr id="9" name="Picture 7"/>
+            <wp:cNvGraphicFramePr>
+              <a:graphicFrameLocks xmlns:a="http://schemas.openxmlformats.org/drawingml/2006/main" noChangeAspect="1"/>
+            </wp:cNvGraphicFramePr>
+            <a:graphic xmlns:a="http://schemas.openxmlformats.org/drawingml/2006/main">
+              <a:graphicData uri="http://schemas.openxmlformats.org/drawingml/2006/picture">
+                <pic:pic xmlns:pic="http://schemas.openxmlformats.org/drawingml/2006/picture">
+                  <pic:nvPicPr>
+                    <pic:cNvPr id="0" name="Picture 7"/>
+                    <pic:cNvPicPr>
+                      <a:picLocks noChangeAspect="1" noChangeArrowheads="1"/>
+                    </pic:cNvPicPr>
+                  </pic:nvPicPr>
+                  <pic:blipFill>
+                    <a:blip r:embed="rId8"/>
+                    <a:srcRect t="15482" r="43537" b="18020"/>
+                    <a:stretch>
+                      <a:fillRect/>
+                    </a:stretch>
+                  </pic:blipFill>
+                  <pic:spPr bwMode="auto">
+                    <a:xfrm>
+                      <a:off x="0" y="0"/>
+                      <a:ext cx="5200650" cy="3458300"/>
+                    </a:xfrm>
+                    <a:prstGeom prst="rect">
+                      <a:avLst/>
+                    </a:prstGeom>
+                    <a:noFill/>
+                    <a:ln w="9525">
+                      <a:noFill/>
+                      <a:miter lim="800000"/>
+                      <a:headEnd/>
+                      <a:tailEnd/>
+                    </a:ln>
+                  </pic:spPr>
+                </pic:pic>
+              </a:graphicData>
+            </a:graphic>
+          </wp:inline>
+        </w:drawing>
+      </w:r>
+    </w:p>
+    <w:p/>
+    <w:p/>
+    <w:p/>
+    <w:p>
+      <w:r>
+        <w:rPr>
+          <w:noProof/>
+        </w:rPr>
+        <w:lastRenderedPageBreak/>
+        <w:drawing>
+          <wp:inline distT="0" distB="0" distL="0" distR="0">
+            <wp:extent cx="6646545" cy="3753343"/>
+            <wp:effectExtent l="19050" t="0" r="1905" b="0"/>
+            <wp:docPr id="10" name="Picture 4"/>
+            <wp:cNvGraphicFramePr>
+              <a:graphicFrameLocks xmlns:a="http://schemas.openxmlformats.org/drawingml/2006/main" noChangeAspect="1"/>
+            </wp:cNvGraphicFramePr>
+            <a:graphic xmlns:a="http://schemas.openxmlformats.org/drawingml/2006/main">
+              <a:graphicData uri="http://schemas.openxmlformats.org/drawingml/2006/picture">
+                <pic:pic xmlns:pic="http://schemas.openxmlformats.org/drawingml/2006/picture">
+                  <pic:nvPicPr>
+                    <pic:cNvPr id="0" name="Picture 4"/>
+                    <pic:cNvPicPr>
+                      <a:picLocks noChangeAspect="1" noChangeArrowheads="1"/>
+                    </pic:cNvPicPr>
+                  </pic:nvPicPr>
+                  <pic:blipFill>
+                    <a:blip r:embed="rId9"/>
                     <a:srcRect/>
                     <a:stretch>
                       <a:fillRect/>
@@ -232,6 +389,13 @@
         </w:drawing>
       </w:r>
     </w:p>
+    <w:p/>
+    <w:p/>
+    <w:p/>
+    <w:p/>
+    <w:p/>
+    <w:p/>
+    <w:p/>
     <w:sectPr>
       <w:pgSz w:w="11907" w:h="16839" w:code="9"/>
       <w:pgMar w:top="720" w:right="720" w:bottom="720" w:left="720" w:header="708" w:footer="708" w:gutter="0"/>

</xml_diff>